<commit_message>
Protocols and attachment test
</commit_message>
<xml_diff>
--- a/4DNScripts/Rao_et_al_2014/Protocols/In situ HiC_3day.docx
+++ b/4DNScripts/Rao_et_al_2014/Protocols/In situ HiC_3day.docx
@@ -20,7 +20,24 @@
           <w:sz w:val="18"/>
           <w:szCs w:val="18"/>
         </w:rPr>
-        <w:t>I.a.2. In situ Hi-C libraries can be constructed in three days: The above protocol takes either 3 or 4 days, depending on</w:t>
+        <w:t xml:space="preserve">3 Day </w:t>
+      </w:r>
+      <w:r>
+        <w:rPr>
+          <w:rFonts w:ascii="Times New Roman" w:hAnsi="Times New Roman" w:cs="Times New Roman"/>
+          <w:i/>
+          <w:sz w:val="18"/>
+          <w:szCs w:val="18"/>
+        </w:rPr>
+        <w:t>in situ</w:t>
+      </w:r>
+      <w:r>
+        <w:rPr>
+          <w:rFonts w:ascii="Times New Roman" w:hAnsi="Times New Roman" w:cs="Times New Roman"/>
+          <w:sz w:val="18"/>
+          <w:szCs w:val="18"/>
+        </w:rPr>
+        <w:t xml:space="preserve"> Hi-C</w:t>
       </w:r>
     </w:p>
     <w:p>
@@ -35,23 +52,39 @@
           <w:szCs w:val="18"/>
         </w:rPr>
       </w:pPr>
-      <w:proofErr w:type="gramStart"/>
-      <w:r>
-        <w:rPr>
-          <w:rFonts w:ascii="Times New Roman" w:hAnsi="Times New Roman" w:cs="Times New Roman"/>
-          <w:sz w:val="18"/>
-          <w:szCs w:val="18"/>
-        </w:rPr>
-        <w:t>whether</w:t>
-      </w:r>
-      <w:proofErr w:type="gramEnd"/>
-      <w:r>
-        <w:rPr>
-          <w:rFonts w:ascii="Times New Roman" w:hAnsi="Times New Roman" w:cs="Times New Roman"/>
-          <w:sz w:val="18"/>
-          <w:szCs w:val="18"/>
-        </w:rPr>
-        <w:t xml:space="preserve"> shorter incubation times are used for the restriction step (2 hours; see step 12), the fill-in step (45 minutes; see</w:t>
+      <w:r>
+        <w:rPr>
+          <w:rFonts w:ascii="Times New Roman" w:hAnsi="Times New Roman" w:cs="Times New Roman"/>
+          <w:sz w:val="18"/>
+          <w:szCs w:val="18"/>
+        </w:rPr>
+        <w:t xml:space="preserve"> </w:t>
+      </w:r>
+      <w:r>
+        <w:rPr>
+          <w:rFonts w:ascii="Times New Roman" w:hAnsi="Times New Roman" w:cs="Times New Roman"/>
+          <w:i/>
+          <w:sz w:val="18"/>
+          <w:szCs w:val="18"/>
+        </w:rPr>
+        <w:t>i</w:t>
+      </w:r>
+      <w:r>
+        <w:rPr>
+          <w:rFonts w:ascii="Times New Roman" w:hAnsi="Times New Roman" w:cs="Times New Roman"/>
+          <w:i/>
+          <w:sz w:val="18"/>
+          <w:szCs w:val="18"/>
+        </w:rPr>
+        <w:t>n situ</w:t>
+      </w:r>
+      <w:r>
+        <w:rPr>
+          <w:rFonts w:ascii="Times New Roman" w:hAnsi="Times New Roman" w:cs="Times New Roman"/>
+          <w:sz w:val="18"/>
+          <w:szCs w:val="18"/>
+        </w:rPr>
+        <w:t xml:space="preserve"> Hi-C libraries can be constructed in three days: The above protocol takes either 3 or 4 days, depending on</w:t>
       </w:r>
     </w:p>
     <w:p>
@@ -66,56 +99,55 @@
           <w:szCs w:val="18"/>
         </w:rPr>
       </w:pPr>
-      <w:proofErr w:type="gramStart"/>
-      <w:r>
-        <w:rPr>
-          <w:rFonts w:ascii="Times New Roman" w:hAnsi="Times New Roman" w:cs="Times New Roman"/>
-          <w:sz w:val="18"/>
-          <w:szCs w:val="18"/>
-        </w:rPr>
-        <w:t>step</w:t>
-      </w:r>
-      <w:proofErr w:type="gramEnd"/>
-      <w:r>
-        <w:rPr>
-          <w:rFonts w:ascii="Times New Roman" w:hAnsi="Times New Roman" w:cs="Times New Roman"/>
-          <w:sz w:val="18"/>
-          <w:szCs w:val="18"/>
-        </w:rPr>
-        <w:t xml:space="preserve"> 15), and the crosslink reversal step (1.5 hours; see step 19). Most of the in situ Hi-C libraries reported in this paper</w:t>
+      <w:r>
+        <w:rPr>
+          <w:rFonts w:ascii="Times New Roman" w:hAnsi="Times New Roman" w:cs="Times New Roman"/>
+          <w:sz w:val="18"/>
+          <w:szCs w:val="18"/>
+        </w:rPr>
+        <w:t>whether shorter incubation times are used for the restriction step (2 hours; see step 12), the fill-in step (45 minutes; see</w:t>
       </w:r>
     </w:p>
     <w:p>
-      <w:proofErr w:type="gramStart"/>
-      <w:r>
-        <w:rPr>
-          <w:rFonts w:ascii="Times New Roman" w:hAnsi="Times New Roman" w:cs="Times New Roman"/>
-          <w:sz w:val="18"/>
-          <w:szCs w:val="18"/>
-        </w:rPr>
-        <w:t>were</w:t>
-      </w:r>
-      <w:proofErr w:type="gramEnd"/>
-      <w:r>
-        <w:rPr>
-          <w:rFonts w:ascii="Times New Roman" w:hAnsi="Times New Roman" w:cs="Times New Roman"/>
-          <w:sz w:val="18"/>
-          <w:szCs w:val="18"/>
-        </w:rPr>
-        <w:t xml:space="preserve"> performed using the 4 day protocol, but in our experience, use of the 3 day protocol has no effect on library </w:t>
-      </w:r>
-      <w:proofErr w:type="spellStart"/>
-      <w:r>
-        <w:rPr>
-          <w:rFonts w:ascii="Times New Roman" w:hAnsi="Times New Roman" w:cs="Times New Roman"/>
-          <w:sz w:val="18"/>
-          <w:szCs w:val="18"/>
-        </w:rPr>
-        <w:t>qualit</w:t>
+      <w:pPr>
+        <w:widowControl w:val="0"/>
+        <w:autoSpaceDE w:val="0"/>
+        <w:autoSpaceDN w:val="0"/>
+        <w:adjustRightInd w:val="0"/>
+        <w:rPr>
+          <w:rFonts w:ascii="Times New Roman" w:hAnsi="Times New Roman" w:cs="Times New Roman"/>
+          <w:sz w:val="18"/>
+          <w:szCs w:val="18"/>
+        </w:rPr>
+      </w:pPr>
+      <w:r>
+        <w:rPr>
+          <w:rFonts w:ascii="Times New Roman" w:hAnsi="Times New Roman" w:cs="Times New Roman"/>
+          <w:sz w:val="18"/>
+          <w:szCs w:val="18"/>
+        </w:rPr>
+        <w:t>step 15), and the crosslink reversal step (1.5 hours; see step 19). Most of the in situ Hi-C libraries reported in this paper</w:t>
+      </w:r>
+    </w:p>
+    <w:p>
+      <w:r>
+        <w:rPr>
+          <w:rFonts w:ascii="Times New Roman" w:hAnsi="Times New Roman" w:cs="Times New Roman"/>
+          <w:sz w:val="18"/>
+          <w:szCs w:val="18"/>
+        </w:rPr>
+        <w:t>were performed using the 4 day protocol, but in our experience, use of the 3 day protocol has no effect on library qualit</w:t>
+      </w:r>
+      <w:r>
+        <w:rPr>
+          <w:rFonts w:ascii="Times New Roman" w:hAnsi="Times New Roman" w:cs="Times New Roman"/>
+          <w:sz w:val="18"/>
+          <w:szCs w:val="18"/>
+        </w:rPr>
+        <w:t>y.</w:t>
       </w:r>
       <w:bookmarkStart w:id="0" w:name="_GoBack"/>
       <w:bookmarkEnd w:id="0"/>
-      <w:proofErr w:type="spellEnd"/>
     </w:p>
     <w:sectPr>
       <w:pgSz w:w="12240" w:h="15840"/>

</xml_diff>